<commit_message>
Added beginning of the Solving Methods part.
</commit_message>
<xml_diff>
--- a/LOP_НИРС_Антонов.docx
+++ b/LOP_НИРС_Антонов.docx
@@ -2609,34 +2609,7 @@
                           <w:sz w:val="28"/>
                           <w:szCs w:val="28"/>
                         </w:rPr>
-                        <m:t xml:space="preserve">j = </m:t>
-                      </m:r>
-                      <m:r>
-                        <w:rPr>
-                          <w:rFonts w:ascii="Cambria Math" w:eastAsia="Cambria Math" w:hAnsi="Cambria Math" w:cs="Cambria Math"/>
-                          <w:color w:val="000000"/>
-                          <w:sz w:val="28"/>
-                          <w:szCs w:val="28"/>
-                        </w:rPr>
-                        <m:t>i</m:t>
-                      </m:r>
-                      <m:r>
-                        <w:rPr>
-                          <w:rFonts w:ascii="Cambria Math" w:eastAsia="Cambria Math" w:hAnsi="Cambria Math" w:cs="Cambria Math"/>
-                          <w:color w:val="000000"/>
-                          <w:sz w:val="28"/>
-                          <w:szCs w:val="28"/>
-                        </w:rPr>
-                        <m:t xml:space="preserve">+ </m:t>
-                      </m:r>
-                      <m:r>
-                        <w:rPr>
-                          <w:rFonts w:ascii="Cambria Math" w:eastAsia="Cambria Math" w:hAnsi="Cambria Math" w:cs="Cambria Math"/>
-                          <w:color w:val="000000"/>
-                          <w:sz w:val="28"/>
-                          <w:szCs w:val="28"/>
-                        </w:rPr>
-                        <m:t>1</m:t>
+                        <m:t>j = i+ 1</m:t>
                       </m:r>
                     </m:sub>
                     <m:sup>
@@ -2751,16 +2724,7 @@
                   <w:sz w:val="28"/>
                   <w:szCs w:val="28"/>
                 </w:rPr>
-                <m:t>,</m:t>
-              </m:r>
-              <m:r>
-                <w:rPr>
-                  <w:rFonts w:ascii="Cambria Math" w:eastAsia="Cambria Math" w:hAnsi="Cambria Math" w:cs="Cambria Math"/>
-                  <w:color w:val="000000"/>
-                  <w:sz w:val="28"/>
-                  <w:szCs w:val="28"/>
-                </w:rPr>
-                <m:t>#</m:t>
+                <m:t>,#</m:t>
               </m:r>
               <m:d>
                 <m:dPr>
@@ -2969,45 +2933,21 @@
         <w:rPr>
           <w:rStyle w:val="TimesNewRoman140"/>
         </w:rPr>
-        <w:t xml:space="preserve">. Тем не менее существуют и альтернативные варианты представления LOP. Так </w:t>
-      </w:r>
+        <w:t xml:space="preserve">. Тем не менее существуют и альтернативные варианты представления LOP. Так Марти и </w:t>
+      </w:r>
+      <w:proofErr w:type="spellStart"/>
       <w:r>
         <w:rPr>
           <w:rStyle w:val="TimesNewRoman140"/>
         </w:rPr>
-        <w:t xml:space="preserve">Марти и </w:t>
-      </w:r>
-      <w:proofErr w:type="spellStart"/>
+        <w:t>Рейнельт</w:t>
+      </w:r>
+      <w:proofErr w:type="spellEnd"/>
       <w:r>
         <w:rPr>
           <w:rStyle w:val="TimesNewRoman140"/>
         </w:rPr>
-        <w:t>Рейнельт</w:t>
-      </w:r>
-      <w:proofErr w:type="spellEnd"/>
-      <w:r>
-        <w:rPr>
-          <w:rStyle w:val="TimesNewRoman140"/>
-        </w:rPr>
-        <w:t xml:space="preserve"> </w:t>
-      </w:r>
-      <w:r>
-        <w:rPr>
-          <w:rStyle w:val="TimesNewRoman140"/>
-        </w:rPr>
-        <w:t xml:space="preserve">в своей книге </w:t>
-      </w:r>
-      <w:r>
-        <w:rPr>
-          <w:rStyle w:val="TimesNewRoman140"/>
-        </w:rPr>
-        <w:t>2011</w:t>
-      </w:r>
-      <w:r>
-        <w:rPr>
-          <w:rStyle w:val="TimesNewRoman140"/>
-        </w:rPr>
-        <w:t>-го года «</w:t>
+        <w:t xml:space="preserve"> в своей книге 2011-го года «</w:t>
       </w:r>
       <w:r>
         <w:rPr>
@@ -3202,6 +3142,7 @@
               <w:rPr>
                 <w:rStyle w:val="TimesNewRoman140"/>
                 <w:rFonts w:ascii="Cambria Math" w:hAnsi="Cambria Math"/>
+                <w:bCs/>
                 <w:i/>
               </w:rPr>
             </m:ctrlPr>
@@ -3375,13 +3316,7 @@
           <w:rPr>
             <w:rFonts w:ascii="Cambria Math" w:hAnsi="Cambria Math"/>
           </w:rPr>
-          <m:t>e</m:t>
-        </m:r>
-        <m:r>
-          <w:rPr>
-            <w:rFonts w:ascii="Cambria Math" w:hAnsi="Cambria Math"/>
-          </w:rPr>
-          <m:t>=</m:t>
+          <m:t>e=</m:t>
         </m:r>
         <m:d>
           <m:dPr>
@@ -3534,13 +3469,7 @@
           <w:rPr>
             <w:rFonts w:ascii="Cambria Math" w:eastAsiaTheme="minorEastAsia" w:hAnsi="Cambria Math"/>
           </w:rPr>
-          <m:t>=</m:t>
-        </m:r>
-        <m:r>
-          <w:rPr>
-            <w:rFonts w:ascii="Cambria Math" w:eastAsiaTheme="minorEastAsia" w:hAnsi="Cambria Math"/>
-          </w:rPr>
-          <m:t>158</m:t>
+          <m:t>=158</m:t>
         </m:r>
       </m:oMath>
       <w:r>
@@ -3784,23 +3713,7 @@
             <w:color w:val="000000"/>
             <w:szCs w:val="28"/>
           </w:rPr>
-          <m:t>5</m:t>
-        </m:r>
-        <m:r>
-          <w:rPr>
-            <w:rFonts w:ascii="Cambria Math" w:eastAsia="Cambria Math" w:hAnsi="Cambria Math" w:cs="Cambria Math"/>
-            <w:color w:val="000000"/>
-            <w:szCs w:val="28"/>
-          </w:rPr>
-          <m:t>×</m:t>
-        </m:r>
-        <m:r>
-          <w:rPr>
-            <w:rFonts w:ascii="Cambria Math" w:eastAsia="Cambria Math" w:hAnsi="Cambria Math" w:cs="Cambria Math"/>
-            <w:color w:val="000000"/>
-            <w:szCs w:val="28"/>
-          </w:rPr>
-          <m:t>5</m:t>
+          <m:t>5×5</m:t>
         </m:r>
       </m:oMath>
       <w:r>
@@ -4556,15 +4469,7 @@
                     <w:color w:val="000000"/>
                     <w:szCs w:val="28"/>
                   </w:rPr>
-                  <m:t>j</m:t>
-                </m:r>
-                <m:r>
-                  <w:rPr>
-                    <w:rFonts w:ascii="Cambria Math" w:eastAsiaTheme="minorEastAsia" w:hAnsi="Cambria Math"/>
-                    <w:color w:val="000000"/>
-                    <w:szCs w:val="28"/>
-                  </w:rPr>
-                  <m:t xml:space="preserve"> </m:t>
+                  <m:t xml:space="preserve">j </m:t>
                 </m:r>
               </m:sub>
             </m:sSub>
@@ -4877,15 +4782,7 @@
                 <w:color w:val="000000"/>
                 <w:szCs w:val="28"/>
               </w:rPr>
-              <m:t xml:space="preserve"> и </m:t>
-            </m:r>
-            <m:r>
-              <w:rPr>
-                <w:rFonts w:ascii="Cambria Math" w:eastAsiaTheme="minorEastAsia" w:hAnsi="Cambria Math"/>
-                <w:color w:val="000000"/>
-                <w:szCs w:val="28"/>
-              </w:rPr>
-              <m:t>σ</m:t>
+              <m:t xml:space="preserve"> и σ</m:t>
             </m:r>
             <m:ctrlPr>
               <w:rPr>
@@ -5171,10 +5068,7 @@
         <w:pStyle w:val="TimesNewRoman14"/>
       </w:pPr>
       <w:r>
-        <w:t xml:space="preserve">Утверждения проиллюстрированы примером на рисунке 2. </w:t>
-      </w:r>
-      <w:r>
-        <w:t xml:space="preserve">В этом примере представлены два различных решения: </w:t>
+        <w:t xml:space="preserve">Утверждения проиллюстрированы примером на рисунке 2. В этом примере представлены два различных решения: </w:t>
       </w:r>
       <m:oMath>
         <m:r>
@@ -5292,25 +5186,7 @@
               <w:rPr>
                 <w:rFonts w:ascii="Cambria Math" w:hAnsi="Cambria Math"/>
               </w:rPr>
-              <m:t>=2</m:t>
-            </m:r>
-            <m:r>
-              <w:rPr>
-                <w:rFonts w:ascii="Cambria Math" w:hAnsi="Cambria Math"/>
-              </w:rPr>
-              <m:t xml:space="preserve"> </m:t>
-            </m:r>
-            <m:r>
-              <w:rPr>
-                <w:rFonts w:ascii="Cambria Math" w:hAnsi="Cambria Math"/>
-              </w:rPr>
-              <m:t>и</m:t>
-            </m:r>
-            <m:r>
-              <w:rPr>
-                <w:rFonts w:ascii="Cambria Math" w:hAnsi="Cambria Math"/>
-              </w:rPr>
-              <m:t xml:space="preserve"> </m:t>
+              <m:t xml:space="preserve">=2 и </m:t>
             </m:r>
             <m:sSub>
               <m:sSubPr>
@@ -5524,37 +5400,7 @@
         </m:r>
       </m:oMath>
       <w:r>
-        <w:t>,</w:t>
-      </w:r>
-      <w:r>
-        <w:t xml:space="preserve"> 14 теперь</w:t>
-      </w:r>
-      <w:r>
-        <w:t xml:space="preserve"> ниже главной диагонали</w:t>
-      </w:r>
-      <w:r>
-        <w:t xml:space="preserve">, а </w:t>
-      </w:r>
-      <w:r>
-        <w:t>23 выше не</w:t>
-      </w:r>
-      <w:r>
-        <w:t>ё</w:t>
-      </w:r>
-      <w:r>
-        <w:t xml:space="preserve">. </w:t>
-      </w:r>
-      <w:r>
-        <w:t>В</w:t>
-      </w:r>
-      <w:r>
-        <w:t>вед</w:t>
-      </w:r>
-      <w:r>
-        <w:t>ё</w:t>
-      </w:r>
-      <w:r>
-        <w:t>м новое понятие: вклад индекса в фитнес-функцию.</w:t>
+        <w:t>, 14 теперь ниже главной диагонали, а 23 выше неё. Введём новое понятие: вклад индекса в фитнес-функцию.</w:t>
       </w:r>
     </w:p>
     <w:p>
@@ -6315,13 +6161,7 @@
         <w:rPr>
           <w:iCs/>
         </w:rPr>
-        <w:t xml:space="preserve">Вернемся к примеру </w:t>
-      </w:r>
-      <w:r>
-        <w:rPr>
-          <w:iCs/>
-        </w:rPr>
-        <w:t xml:space="preserve"> </w:t>
+        <w:t xml:space="preserve">Вернемся к примеру  </w:t>
       </w:r>
       <w:r>
         <w:rPr>
@@ -6952,13 +6792,7 @@
         <w:rPr>
           <w:rFonts w:eastAsia="Times New Roman"/>
         </w:rPr>
-        <w:t>для индекса 3</w:t>
-      </w:r>
-      <w:r>
-        <w:rPr>
-          <w:rFonts w:eastAsia="Times New Roman"/>
-        </w:rPr>
-        <w:t>: (</w:t>
+        <w:t>для индекса 3: (</w:t>
       </w:r>
       <w:r>
         <w:rPr>
@@ -7614,21 +7448,7 @@
         <w:rPr>
           <w:rFonts w:eastAsiaTheme="minorEastAsia"/>
         </w:rPr>
-        <w:t xml:space="preserve"> влияет на вклад всех индексов, расположенных между поз</w:t>
-      </w:r>
-      <w:proofErr w:type="spellStart"/>
-      <w:r>
-        <w:rPr>
-          <w:rFonts w:eastAsiaTheme="minorEastAsia"/>
-        </w:rPr>
-        <w:t>ициями</w:t>
-      </w:r>
-      <w:proofErr w:type="spellEnd"/>
-      <w:r>
-        <w:rPr>
-          <w:rFonts w:eastAsiaTheme="minorEastAsia"/>
-        </w:rPr>
-        <w:t xml:space="preserve"> </w:t>
+        <w:t xml:space="preserve"> влияет на вклад всех индексов, расположенных между позициями </w:t>
       </w:r>
       <m:oMath>
         <m:r>
@@ -7781,7 +7601,6 @@
       <w:r>
         <w:rPr>
           <w:rFonts w:eastAsiaTheme="minorEastAsia"/>
-          <w:lang w:val="en-US"/>
         </w:rPr>
         <w:t xml:space="preserve"> </w:t>
       </w:r>
@@ -7848,16 +7667,16 @@
         <w:pStyle w:val="af0"/>
       </w:pPr>
       <w:r>
-        <w:t xml:space="preserve">Рис. 4 </w:t>
-      </w:r>
-      <w:r>
-        <w:t>–</w:t>
-      </w:r>
-      <w:r>
-        <w:t xml:space="preserve"> </w:t>
-      </w:r>
-      <w:r>
-        <w:t xml:space="preserve">Иллюстрация влияния перемещения индекса 2 (из позиции 2 в позицию 4) на вклад индексов 2, 3 и 4 в объективную функцию. </w:t>
+        <w:t xml:space="preserve">Рис. 4 – </w:t>
+      </w:r>
+      <w:r>
+        <w:t xml:space="preserve">Иллюстрация влияния перемещения индекса 2 (из позиции 2 в позицию 4) на вклад индексов 2, 3 и 4 в </w:t>
+      </w:r>
+      <w:r>
+        <w:t>фитнес-</w:t>
+      </w:r>
+      <w:r>
+        <w:t xml:space="preserve">функцию. </w:t>
       </w:r>
       <w:r>
         <w:t>Числа</w:t>
@@ -7926,6 +7745,343 @@
         <w:t>МЕТОДЫ РЕШЕНИЯ</w:t>
       </w:r>
       <w:bookmarkEnd w:id="4"/>
+    </w:p>
+    <w:p>
+      <w:pPr>
+        <w:pStyle w:val="TimesNewRoman14"/>
+      </w:pPr>
+      <w:r>
+        <w:t xml:space="preserve">LOP - это NP-полная задача, то есть мы не можем ожидать алгоритма, который решит ее за полиномиальное время. </w:t>
+      </w:r>
+      <w:r>
+        <w:t xml:space="preserve">Однако LOP </w:t>
+      </w:r>
+      <w:r>
+        <w:t xml:space="preserve">имеет </w:t>
+      </w:r>
+      <w:r>
+        <w:t xml:space="preserve">множеств практических приложений </w:t>
+      </w:r>
+      <w:r>
+        <w:t>[2, 3, 4]</w:t>
+      </w:r>
+      <w:r>
+        <w:t>, и поэтому</w:t>
+      </w:r>
+      <w:r>
+        <w:t xml:space="preserve"> </w:t>
+      </w:r>
+      <w:r>
+        <w:t>алгоритмы для его эффективного решения</w:t>
+      </w:r>
+      <w:r>
+        <w:t xml:space="preserve"> </w:t>
+      </w:r>
+      <w:r>
+        <w:t>востребованы</w:t>
+      </w:r>
+      <w:r>
+        <w:t xml:space="preserve">. </w:t>
+      </w:r>
+      <w:r>
+        <w:t>Б</w:t>
+      </w:r>
+      <w:r>
+        <w:t>ыло предложено несколько точных и эвристических</w:t>
+      </w:r>
+      <w:r>
+        <w:t xml:space="preserve"> алгоритмов. </w:t>
+      </w:r>
+      <w:r>
+        <w:t>Точные алгоритмы включают в себя</w:t>
+      </w:r>
+      <w:r>
+        <w:t xml:space="preserve"> метод</w:t>
+      </w:r>
+      <w:r>
+        <w:t xml:space="preserve"> </w:t>
+      </w:r>
+      <w:r>
+        <w:t>границ и ветвей</w:t>
+      </w:r>
+      <w:r>
+        <w:t xml:space="preserve">, использующий LP-релаксацию для нижней границы, предложенный </w:t>
+      </w:r>
+      <w:proofErr w:type="spellStart"/>
+      <w:r>
+        <w:t>Каасом</w:t>
+      </w:r>
+      <w:proofErr w:type="spellEnd"/>
+      <w:r>
+        <w:t xml:space="preserve"> </w:t>
+      </w:r>
+      <w:r>
+        <w:t>(</w:t>
+      </w:r>
+      <w:r>
+        <w:t xml:space="preserve">A </w:t>
+      </w:r>
+      <w:proofErr w:type="spellStart"/>
+      <w:r>
+        <w:t>branch</w:t>
+      </w:r>
+      <w:proofErr w:type="spellEnd"/>
+      <w:r>
+        <w:t xml:space="preserve"> </w:t>
+      </w:r>
+      <w:proofErr w:type="spellStart"/>
+      <w:r>
+        <w:t>and</w:t>
+      </w:r>
+      <w:proofErr w:type="spellEnd"/>
+      <w:r>
+        <w:t xml:space="preserve"> </w:t>
+      </w:r>
+      <w:proofErr w:type="spellStart"/>
+      <w:r>
+        <w:t>bound</w:t>
+      </w:r>
+      <w:proofErr w:type="spellEnd"/>
+      <w:r>
+        <w:t xml:space="preserve"> </w:t>
+      </w:r>
+      <w:proofErr w:type="spellStart"/>
+      <w:r>
+        <w:t>algorithm</w:t>
+      </w:r>
+      <w:proofErr w:type="spellEnd"/>
+      <w:r>
+        <w:t xml:space="preserve"> </w:t>
+      </w:r>
+      <w:proofErr w:type="spellStart"/>
+      <w:r>
+        <w:t>for</w:t>
+      </w:r>
+      <w:proofErr w:type="spellEnd"/>
+      <w:r>
+        <w:t xml:space="preserve"> </w:t>
+      </w:r>
+      <w:proofErr w:type="spellStart"/>
+      <w:r>
+        <w:t>the</w:t>
+      </w:r>
+      <w:proofErr w:type="spellEnd"/>
+      <w:r>
+        <w:t xml:space="preserve"> </w:t>
+      </w:r>
+      <w:proofErr w:type="spellStart"/>
+      <w:r>
+        <w:t>acyclic</w:t>
+      </w:r>
+      <w:proofErr w:type="spellEnd"/>
+      <w:r>
+        <w:t xml:space="preserve"> </w:t>
+      </w:r>
+      <w:proofErr w:type="spellStart"/>
+      <w:r>
+        <w:t>subgraph</w:t>
+      </w:r>
+      <w:proofErr w:type="spellEnd"/>
+      <w:r>
+        <w:t xml:space="preserve"> </w:t>
+      </w:r>
+      <w:proofErr w:type="spellStart"/>
+      <w:r>
+        <w:t>problem</w:t>
+      </w:r>
+      <w:proofErr w:type="spellEnd"/>
+      <w:r>
+        <w:t>.</w:t>
+      </w:r>
+      <w:r>
+        <w:t>)</w:t>
+      </w:r>
+      <w:r>
+        <w:t xml:space="preserve">, алгоритм </w:t>
+      </w:r>
+      <w:r>
+        <w:t>отсечений</w:t>
+      </w:r>
+      <w:r>
+        <w:t>,</w:t>
+      </w:r>
+      <w:r>
+        <w:t xml:space="preserve"> </w:t>
+      </w:r>
+      <w:r>
+        <w:t xml:space="preserve">предложенный </w:t>
+      </w:r>
+      <w:proofErr w:type="spellStart"/>
+      <w:r>
+        <w:t>Грёцшелем</w:t>
+      </w:r>
+      <w:proofErr w:type="spellEnd"/>
+      <w:r>
+        <w:t xml:space="preserve">, </w:t>
+      </w:r>
+      <w:proofErr w:type="spellStart"/>
+      <w:r>
+        <w:t>Юнгером</w:t>
+      </w:r>
+      <w:proofErr w:type="spellEnd"/>
+      <w:r>
+        <w:t xml:space="preserve"> и </w:t>
+      </w:r>
+      <w:proofErr w:type="spellStart"/>
+      <w:r>
+        <w:t>Рейнелтом</w:t>
+      </w:r>
+      <w:proofErr w:type="spellEnd"/>
+      <w:r>
+        <w:t xml:space="preserve"> и комбинированный алгоритм</w:t>
+      </w:r>
+      <w:r>
+        <w:t xml:space="preserve"> </w:t>
+      </w:r>
+      <w:r>
+        <w:t xml:space="preserve">Митчелла и </w:t>
+      </w:r>
+      <w:proofErr w:type="spellStart"/>
+      <w:r>
+        <w:t>Борчерса</w:t>
+      </w:r>
+      <w:proofErr w:type="spellEnd"/>
+      <w:r>
+        <w:t>. Современные точные</w:t>
+      </w:r>
+      <w:r>
+        <w:t xml:space="preserve"> </w:t>
+      </w:r>
+      <w:r>
+        <w:t>алгоритмы могут решать достаточно большие задачи из определенных классов задач с числом столбцов и строк до</w:t>
+      </w:r>
+      <w:r>
+        <w:t xml:space="preserve"> </w:t>
+      </w:r>
+      <w:r>
+        <w:t>нескольких соте</w:t>
+      </w:r>
+      <w:r>
+        <w:t>н</w:t>
+      </w:r>
+      <w:r>
+        <w:t>, в то время как на экземплярах</w:t>
+      </w:r>
+      <w:r>
+        <w:t xml:space="preserve"> из</w:t>
+      </w:r>
+      <w:r>
+        <w:t xml:space="preserve"> других классов гораздо меньшего размера они терпят неудачу. Независимо от типа решаемых</w:t>
+      </w:r>
+      <w:r>
+        <w:t xml:space="preserve"> задача</w:t>
+      </w:r>
+      <w:r>
+        <w:t>, время вычислений</w:t>
+      </w:r>
+      <w:r>
+        <w:t xml:space="preserve"> </w:t>
+      </w:r>
+      <w:r>
+        <w:t xml:space="preserve">точных алгоритмов сильно увеличивается с ростом размера </w:t>
+      </w:r>
+      <w:r>
+        <w:t>матрицы.</w:t>
+      </w:r>
+    </w:p>
+    <w:p>
+      <w:pPr>
+        <w:pStyle w:val="TimesNewRoman14"/>
+      </w:pPr>
+      <w:r>
+        <w:t xml:space="preserve">Проблему LOP также решали с помощью ряда эвристических алгоритмов. К ним относятся конструктивные алгоритмы, такие как жадный алгоритм Беккера [3], алгоритмы локального поиска, такие как эвристика CK от </w:t>
+      </w:r>
+      <w:proofErr w:type="spellStart"/>
+      <w:r>
+        <w:t>Чанаса</w:t>
+      </w:r>
+      <w:proofErr w:type="spellEnd"/>
+      <w:r>
+        <w:t xml:space="preserve"> и </w:t>
+      </w:r>
+      <w:proofErr w:type="spellStart"/>
+      <w:r>
+        <w:t>Кобыланьского</w:t>
+      </w:r>
+      <w:proofErr w:type="spellEnd"/>
+      <w:r>
+        <w:t xml:space="preserve"> [8], а также множество </w:t>
+      </w:r>
+      <w:proofErr w:type="spellStart"/>
+      <w:r>
+        <w:t>метаэвристических</w:t>
+      </w:r>
+      <w:proofErr w:type="spellEnd"/>
+      <w:r>
+        <w:t xml:space="preserve"> подходов, включая элитный поиск с запретами (</w:t>
+      </w:r>
+      <w:proofErr w:type="spellStart"/>
+      <w:r>
+        <w:t>tabu</w:t>
+      </w:r>
+      <w:proofErr w:type="spellEnd"/>
+      <w:r>
+        <w:t xml:space="preserve"> </w:t>
+      </w:r>
+      <w:proofErr w:type="spellStart"/>
+      <w:r>
+        <w:t>search</w:t>
+      </w:r>
+      <w:proofErr w:type="spellEnd"/>
+      <w:r>
+        <w:t xml:space="preserve">), </w:t>
+      </w:r>
+      <w:proofErr w:type="spellStart"/>
+      <w:r>
+        <w:t>scatter</w:t>
+      </w:r>
+      <w:proofErr w:type="spellEnd"/>
+      <w:r>
+        <w:t xml:space="preserve"> </w:t>
+      </w:r>
+      <w:proofErr w:type="spellStart"/>
+      <w:r>
+        <w:t>search</w:t>
+      </w:r>
+      <w:proofErr w:type="spellEnd"/>
+      <w:r>
+        <w:t xml:space="preserve">, представленные в серии работ Марти, Лагуны и Кампоса [17, 7, 6], а также алгоритмы итеративного локального поиска (ILS) [9, 25]. В частности, подходы на основе ILS в настоящее время считаются наиболее успешными </w:t>
+      </w:r>
+      <w:proofErr w:type="spellStart"/>
+      <w:r>
+        <w:t>метаэвристиками</w:t>
+      </w:r>
+      <w:proofErr w:type="spellEnd"/>
+      <w:r>
+        <w:t>, судя по их результатам на ряде доступных тестовых примеров LOP [9, 25].</w:t>
+      </w:r>
+    </w:p>
+    <w:p>
+      <w:pPr>
+        <w:pStyle w:val="TimesNewRoman14"/>
+      </w:pPr>
+      <w:r>
+        <w:t>Переведено с помощью DeepL.com (бесплатная версия)</w:t>
+      </w:r>
+    </w:p>
+    <w:p>
+      <w:pPr>
+        <w:pStyle w:val="subheader"/>
+      </w:pPr>
+      <w:bookmarkStart w:id="5" w:name="_Toc197774706"/>
+      <w:r>
+        <w:rPr>
+          <w:rFonts w:eastAsia="Times New Roman"/>
+          <w:lang w:val="ru-RU"/>
+        </w:rPr>
+        <w:t>ОБЛАСТИ ПРИМЕНЕНИЯ</w:t>
+      </w:r>
+      <w:bookmarkEnd w:id="5"/>
     </w:p>
     <w:p>
       <w:pPr>
@@ -7949,39 +8105,6 @@
     <w:p>
       <w:pPr>
         <w:pStyle w:val="subheader"/>
-      </w:pPr>
-      <w:bookmarkStart w:id="5" w:name="_Toc197774706"/>
-      <w:r>
-        <w:rPr>
-          <w:rFonts w:eastAsia="Times New Roman"/>
-          <w:lang w:val="ru-RU"/>
-        </w:rPr>
-        <w:t>ОБЛАСТИ ПРИМЕНЕНИЯ</w:t>
-      </w:r>
-      <w:bookmarkEnd w:id="5"/>
-    </w:p>
-    <w:p>
-      <w:pPr>
-        <w:pBdr>
-          <w:top w:val="nil"/>
-          <w:left w:val="nil"/>
-          <w:bottom w:val="nil"/>
-          <w:right w:val="nil"/>
-          <w:between w:val="nil"/>
-        </w:pBdr>
-        <w:spacing w:line="360" w:lineRule="auto"/>
-        <w:ind w:firstLine="284"/>
-        <w:rPr>
-          <w:rFonts w:ascii="Times New Roman" w:eastAsia="Times New Roman" w:hAnsi="Times New Roman" w:cs="Times New Roman"/>
-          <w:color w:val="000000"/>
-          <w:sz w:val="28"/>
-          <w:szCs w:val="28"/>
-        </w:rPr>
-      </w:pPr>
-    </w:p>
-    <w:p>
-      <w:pPr>
-        <w:pStyle w:val="subheader"/>
         <w:rPr>
           <w:rFonts w:eastAsia="Times New Roman"/>
         </w:rPr>
@@ -8017,6 +8140,7 @@
         <w:rPr>
           <w:lang w:val="en-US"/>
         </w:rPr>
+        <w:lastRenderedPageBreak/>
         <w:br w:type="page"/>
       </w:r>
     </w:p>
@@ -8051,6 +8175,9 @@
           <w:between w:val="nil"/>
         </w:pBdr>
         <w:spacing w:line="360" w:lineRule="auto"/>
+        <w:rPr>
+          <w:lang w:val="en-US"/>
+        </w:rPr>
       </w:pPr>
       <w:r>
         <w:rPr>
@@ -8059,19 +8186,18 @@
           <w:sz w:val="28"/>
           <w:szCs w:val="28"/>
         </w:rPr>
-        <w:t xml:space="preserve">Статья с сайта: </w:t>
-      </w:r>
-      <w:proofErr w:type="spellStart"/>
+        <w:t>Статья</w:t>
+      </w:r>
       <w:r>
         <w:rPr>
           <w:rFonts w:ascii="Times New Roman" w:eastAsia="Times New Roman" w:hAnsi="Times New Roman" w:cs="Times New Roman"/>
           <w:color w:val="000000"/>
           <w:sz w:val="28"/>
           <w:szCs w:val="28"/>
-        </w:rPr>
-        <w:t>Fabio</w:t>
-      </w:r>
-      <w:proofErr w:type="spellEnd"/>
+          <w:lang w:val="en-US"/>
+        </w:rPr>
+        <w:t xml:space="preserve"> </w:t>
+      </w:r>
       <w:r>
         <w:rPr>
           <w:rFonts w:ascii="Times New Roman" w:eastAsia="Times New Roman" w:hAnsi="Times New Roman" w:cs="Times New Roman"/>
@@ -8079,19 +8205,18 @@
           <w:sz w:val="28"/>
           <w:szCs w:val="28"/>
         </w:rPr>
-        <w:t xml:space="preserve"> </w:t>
-      </w:r>
-      <w:proofErr w:type="spellStart"/>
+        <w:t>с</w:t>
+      </w:r>
       <w:r>
         <w:rPr>
           <w:rFonts w:ascii="Times New Roman" w:eastAsia="Times New Roman" w:hAnsi="Times New Roman" w:cs="Times New Roman"/>
           <w:color w:val="000000"/>
           <w:sz w:val="28"/>
           <w:szCs w:val="28"/>
-        </w:rPr>
-        <w:t>Duarte</w:t>
-      </w:r>
-      <w:proofErr w:type="spellEnd"/>
+          <w:lang w:val="en-US"/>
+        </w:rPr>
+        <w:t xml:space="preserve"> </w:t>
+      </w:r>
       <w:r>
         <w:rPr>
           <w:rFonts w:ascii="Times New Roman" w:eastAsia="Times New Roman" w:hAnsi="Times New Roman" w:cs="Times New Roman"/>
@@ -8099,19 +8224,18 @@
           <w:sz w:val="28"/>
           <w:szCs w:val="28"/>
         </w:rPr>
-        <w:t xml:space="preserve"> </w:t>
-      </w:r>
-      <w:proofErr w:type="spellStart"/>
+        <w:t>сайта</w:t>
+      </w:r>
       <w:r>
         <w:rPr>
           <w:rFonts w:ascii="Times New Roman" w:eastAsia="Times New Roman" w:hAnsi="Times New Roman" w:cs="Times New Roman"/>
           <w:color w:val="000000"/>
           <w:sz w:val="28"/>
           <w:szCs w:val="28"/>
-        </w:rPr>
-        <w:t>Amount</w:t>
-      </w:r>
-      <w:proofErr w:type="spellEnd"/>
+          <w:lang w:val="en-US"/>
+        </w:rPr>
+        <w:t>: Fabio Duarte Amount of Data Created Daily (2025) [</w:t>
+      </w:r>
       <w:r>
         <w:rPr>
           <w:rFonts w:ascii="Times New Roman" w:eastAsia="Times New Roman" w:hAnsi="Times New Roman" w:cs="Times New Roman"/>
@@ -8119,19 +8243,18 @@
           <w:sz w:val="28"/>
           <w:szCs w:val="28"/>
         </w:rPr>
-        <w:t xml:space="preserve"> </w:t>
-      </w:r>
-      <w:proofErr w:type="spellStart"/>
+        <w:t>электронный</w:t>
+      </w:r>
       <w:r>
         <w:rPr>
           <w:rFonts w:ascii="Times New Roman" w:eastAsia="Times New Roman" w:hAnsi="Times New Roman" w:cs="Times New Roman"/>
           <w:color w:val="000000"/>
           <w:sz w:val="28"/>
           <w:szCs w:val="28"/>
-        </w:rPr>
-        <w:t>of</w:t>
-      </w:r>
-      <w:proofErr w:type="spellEnd"/>
+          <w:lang w:val="en-US"/>
+        </w:rPr>
+        <w:t xml:space="preserve"> </w:t>
+      </w:r>
       <w:r>
         <w:rPr>
           <w:rFonts w:ascii="Times New Roman" w:eastAsia="Times New Roman" w:hAnsi="Times New Roman" w:cs="Times New Roman"/>
@@ -8139,45 +8262,37 @@
           <w:sz w:val="28"/>
           <w:szCs w:val="28"/>
         </w:rPr>
-        <w:t xml:space="preserve"> Data </w:t>
-      </w:r>
-      <w:proofErr w:type="spellStart"/>
+        <w:t>ресурс</w:t>
+      </w:r>
       <w:r>
         <w:rPr>
           <w:rFonts w:ascii="Times New Roman" w:eastAsia="Times New Roman" w:hAnsi="Times New Roman" w:cs="Times New Roman"/>
           <w:color w:val="000000"/>
           <w:sz w:val="28"/>
           <w:szCs w:val="28"/>
-        </w:rPr>
-        <w:t>Created</w:t>
-      </w:r>
-      <w:proofErr w:type="spellEnd"/>
+          <w:lang w:val="en-US"/>
+        </w:rPr>
+        <w:t xml:space="preserve">] // </w:t>
+      </w:r>
+      <w:proofErr w:type="spellStart"/>
       <w:r>
         <w:rPr>
           <w:rFonts w:ascii="Times New Roman" w:eastAsia="Times New Roman" w:hAnsi="Times New Roman" w:cs="Times New Roman"/>
           <w:color w:val="000000"/>
           <w:sz w:val="28"/>
           <w:szCs w:val="28"/>
-        </w:rPr>
-        <w:t xml:space="preserve"> Daily (2025) [электронный ресурс] // </w:t>
-      </w:r>
-      <w:proofErr w:type="spellStart"/>
+          <w:lang w:val="en-US"/>
+        </w:rPr>
+        <w:t>explodingtopics</w:t>
+      </w:r>
+      <w:proofErr w:type="spellEnd"/>
       <w:r>
         <w:rPr>
           <w:rFonts w:ascii="Times New Roman" w:eastAsia="Times New Roman" w:hAnsi="Times New Roman" w:cs="Times New Roman"/>
           <w:color w:val="000000"/>
           <w:sz w:val="28"/>
           <w:szCs w:val="28"/>
-        </w:rPr>
-        <w:t>explodingtopics</w:t>
-      </w:r>
-      <w:proofErr w:type="spellEnd"/>
-      <w:r>
-        <w:rPr>
-          <w:rFonts w:ascii="Times New Roman" w:eastAsia="Times New Roman" w:hAnsi="Times New Roman" w:cs="Times New Roman"/>
-          <w:color w:val="000000"/>
-          <w:sz w:val="28"/>
-          <w:szCs w:val="28"/>
+          <w:lang w:val="en-US"/>
         </w:rPr>
         <w:t xml:space="preserve"> URL: </w:t>
       </w:r>
@@ -8189,6 +8304,7 @@
             <w:sz w:val="28"/>
             <w:szCs w:val="28"/>
             <w:u w:val="single"/>
+            <w:lang w:val="en-US"/>
           </w:rPr>
           <w:t>https://explodingtopics.com/blog/data-generated-per-day</w:t>
         </w:r>
@@ -8199,8 +8315,47 @@
           <w:color w:val="000000"/>
           <w:sz w:val="28"/>
           <w:szCs w:val="28"/>
-        </w:rPr>
-        <w:t xml:space="preserve">  (дата обращения: 06.05.2025)</w:t>
+          <w:lang w:val="en-US"/>
+        </w:rPr>
+        <w:t xml:space="preserve">  (</w:t>
+      </w:r>
+      <w:r>
+        <w:rPr>
+          <w:rFonts w:ascii="Times New Roman" w:eastAsia="Times New Roman" w:hAnsi="Times New Roman" w:cs="Times New Roman"/>
+          <w:color w:val="000000"/>
+          <w:sz w:val="28"/>
+          <w:szCs w:val="28"/>
+        </w:rPr>
+        <w:t>дата</w:t>
+      </w:r>
+      <w:r>
+        <w:rPr>
+          <w:rFonts w:ascii="Times New Roman" w:eastAsia="Times New Roman" w:hAnsi="Times New Roman" w:cs="Times New Roman"/>
+          <w:color w:val="000000"/>
+          <w:sz w:val="28"/>
+          <w:szCs w:val="28"/>
+          <w:lang w:val="en-US"/>
+        </w:rPr>
+        <w:t xml:space="preserve"> </w:t>
+      </w:r>
+      <w:r>
+        <w:rPr>
+          <w:rFonts w:ascii="Times New Roman" w:eastAsia="Times New Roman" w:hAnsi="Times New Roman" w:cs="Times New Roman"/>
+          <w:color w:val="000000"/>
+          <w:sz w:val="28"/>
+          <w:szCs w:val="28"/>
+        </w:rPr>
+        <w:t>обращения</w:t>
+      </w:r>
+      <w:r>
+        <w:rPr>
+          <w:rFonts w:ascii="Times New Roman" w:eastAsia="Times New Roman" w:hAnsi="Times New Roman" w:cs="Times New Roman"/>
+          <w:color w:val="000000"/>
+          <w:sz w:val="28"/>
+          <w:szCs w:val="28"/>
+          <w:lang w:val="en-US"/>
+        </w:rPr>
+        <w:t>: 06.05.2025)</w:t>
       </w:r>
     </w:p>
     <w:p>

</xml_diff>